<commit_message>
Extended backend documentation with explanation of the search method
</commit_message>
<xml_diff>
--- a/Documentation/Bekend dokumentáció.docx
+++ b/Documentation/Bekend dokumentáció.docx
@@ -104,7 +104,7 @@
           <w:noProof/>
         </w:rPr>
         <w:drawing>
-          <wp:anchor distT="0" distB="0" distL="114300" distR="114300" simplePos="0" relativeHeight="251659264" behindDoc="0" locked="0" layoutInCell="1" allowOverlap="1" wp14:anchorId="7B0C4469" wp14:editId="4692F8AE">
+          <wp:anchor distT="0" distB="0" distL="114300" distR="114300" simplePos="0" relativeHeight="251659264" behindDoc="0" locked="0" layoutInCell="1" allowOverlap="1" wp14:anchorId="7B0C4469" wp14:editId="211C6695">
             <wp:simplePos x="0" y="0"/>
             <wp:positionH relativeFrom="margin">
               <wp:align>center</wp:align>
@@ -473,8 +473,74 @@
       <w:r>
         <w:rPr>
           <w:rFonts w:ascii="Calibri" w:hAnsi="Calibri" w:cs="Calibri"/>
-        </w:rPr>
-        <w:br w:type="page"/>
+          <w:b/>
+          <w:bCs/>
+          <w:noProof/>
+          <w:sz w:val="44"/>
+          <w:szCs w:val="44"/>
+        </w:rPr>
+        <w:drawing>
+          <wp:anchor distT="0" distB="0" distL="114300" distR="114300" simplePos="0" relativeHeight="251666432" behindDoc="0" locked="0" layoutInCell="1" allowOverlap="1" wp14:anchorId="01A70077" wp14:editId="58E8CEF8">
+            <wp:simplePos x="0" y="0"/>
+            <wp:positionH relativeFrom="margin">
+              <wp:align>left</wp:align>
+            </wp:positionH>
+            <wp:positionV relativeFrom="paragraph">
+              <wp:posOffset>473250</wp:posOffset>
+            </wp:positionV>
+            <wp:extent cx="5754370" cy="1812925"/>
+            <wp:effectExtent l="0" t="0" r="0" b="0"/>
+            <wp:wrapSquare wrapText="bothSides"/>
+            <wp:docPr id="2086539631" name="Picture 1"/>
+            <wp:cNvGraphicFramePr>
+              <a:graphicFrameLocks xmlns:a="http://schemas.openxmlformats.org/drawingml/2006/main" noChangeAspect="1"/>
+            </wp:cNvGraphicFramePr>
+            <a:graphic xmlns:a="http://schemas.openxmlformats.org/drawingml/2006/main">
+              <a:graphicData uri="http://schemas.openxmlformats.org/drawingml/2006/picture">
+                <pic:pic xmlns:pic="http://schemas.openxmlformats.org/drawingml/2006/picture">
+                  <pic:nvPicPr>
+                    <pic:cNvPr id="2086539631" name="Picture 1"/>
+                    <pic:cNvPicPr>
+                      <a:picLocks noChangeAspect="1" noChangeArrowheads="1"/>
+                    </pic:cNvPicPr>
+                  </pic:nvPicPr>
+                  <pic:blipFill>
+                    <a:blip r:embed="rId7">
+                      <a:extLst>
+                        <a:ext uri="{28A0092B-C50C-407E-A947-70E740481C1C}">
+                          <a14:useLocalDpi xmlns:a14="http://schemas.microsoft.com/office/drawing/2010/main" val="0"/>
+                        </a:ext>
+                      </a:extLst>
+                    </a:blip>
+                    <a:srcRect/>
+                    <a:stretch>
+                      <a:fillRect/>
+                    </a:stretch>
+                  </pic:blipFill>
+                  <pic:spPr bwMode="auto">
+                    <a:xfrm>
+                      <a:off x="0" y="0"/>
+                      <a:ext cx="5754370" cy="1812925"/>
+                    </a:xfrm>
+                    <a:prstGeom prst="rect">
+                      <a:avLst/>
+                    </a:prstGeom>
+                    <a:noFill/>
+                    <a:ln>
+                      <a:noFill/>
+                    </a:ln>
+                  </pic:spPr>
+                </pic:pic>
+              </a:graphicData>
+            </a:graphic>
+          </wp:anchor>
+        </w:drawing>
+      </w:r>
+      <w:r>
+        <w:rPr>
+          <w:rFonts w:ascii="Calibri" w:hAnsi="Calibri" w:cs="Calibri"/>
+        </w:rPr>
+        <w:t>Lent látható a search metódus. Célja ugyanaz mint a getById eljárásnak, a különbség hogy más alapján keres és enyhén másként kell használni.</w:t>
       </w:r>
     </w:p>
     <w:p>
@@ -581,7 +647,7 @@
                     </pic:cNvPicPr>
                   </pic:nvPicPr>
                   <pic:blipFill>
-                    <a:blip r:embed="rId7">
+                    <a:blip r:embed="rId8">
                       <a:extLst>
                         <a:ext uri="{28A0092B-C50C-407E-A947-70E740481C1C}">
                           <a14:useLocalDpi xmlns:a14="http://schemas.microsoft.com/office/drawing/2010/main" val="0"/>
@@ -711,7 +777,7 @@
                     </pic:cNvPicPr>
                   </pic:nvPicPr>
                   <pic:blipFill>
-                    <a:blip r:embed="rId8">
+                    <a:blip r:embed="rId9">
                       <a:extLst>
                         <a:ext uri="{28A0092B-C50C-407E-A947-70E740481C1C}">
                           <a14:useLocalDpi xmlns:a14="http://schemas.microsoft.com/office/drawing/2010/main" val="0"/>
@@ -896,7 +962,7 @@
                     </pic:cNvPicPr>
                   </pic:nvPicPr>
                   <pic:blipFill>
-                    <a:blip r:embed="rId9">
+                    <a:blip r:embed="rId10">
                       <a:extLst>
                         <a:ext uri="{28A0092B-C50C-407E-A947-70E740481C1C}">
                           <a14:useLocalDpi xmlns:a14="http://schemas.microsoft.com/office/drawing/2010/main" val="0"/>
@@ -1020,7 +1086,7 @@
                     </pic:cNvPicPr>
                   </pic:nvPicPr>
                   <pic:blipFill>
-                    <a:blip r:embed="rId10">
+                    <a:blip r:embed="rId11">
                       <a:extLst>
                         <a:ext uri="{28A0092B-C50C-407E-A947-70E740481C1C}">
                           <a14:useLocalDpi xmlns:a14="http://schemas.microsoft.com/office/drawing/2010/main" val="0"/>
@@ -1671,6 +1737,7 @@
   <w:style w:type="character" w:default="1" w:styleId="DefaultParagraphFont">
     <w:name w:val="Default Paragraph Font"/>
     <w:uiPriority w:val="1"/>
+    <w:semiHidden/>
     <w:unhideWhenUsed/>
   </w:style>
   <w:style w:type="table" w:default="1" w:styleId="TableNormal">

</xml_diff>

<commit_message>
Moved the full documentation to the documentation folder and made some minor changes in the backend part
</commit_message>
<xml_diff>
--- a/Documentation/Bekend dokumentáció.docx
+++ b/Documentation/Bekend dokumentáció.docx
@@ -878,19 +878,7 @@
         <w:rPr>
           <w:rFonts w:ascii="Calibri" w:hAnsi="Calibri" w:cs="Calibri"/>
         </w:rPr>
-        <w:t>e</w:t>
-      </w:r>
-      <w:r>
-        <w:rPr>
-          <w:rFonts w:ascii="Calibri" w:hAnsi="Calibri" w:cs="Calibri"/>
-        </w:rPr>
-        <w:t>ze</w:t>
-      </w:r>
-      <w:r>
-        <w:rPr>
-          <w:rFonts w:ascii="Calibri" w:hAnsi="Calibri" w:cs="Calibri"/>
-        </w:rPr>
-        <w:t>n</w:t>
+        <w:t>az</w:t>
       </w:r>
       <w:r>
         <w:rPr>

</xml_diff>